<commit_message>
TEST: test case update
</commit_message>
<xml_diff>
--- a/tests/test cases/TC_USER_LOGIN.docx
+++ b/tests/test cases/TC_USER_LOGIN.docx
@@ -474,23 +474,7 @@
                 <w:sz w:val="24"/>
                 <w:szCs w:val="24"/>
               </w:rPr>
-              <w:t xml:space="preserve">Następuje </w:t>
-            </w:r>
-            <w:proofErr w:type="spellStart"/>
-            <w:r>
-              <w:rPr>
-                <w:sz w:val="24"/>
-                <w:szCs w:val="24"/>
-              </w:rPr>
-              <w:t>przekierowanie</w:t>
-            </w:r>
-            <w:proofErr w:type="spellEnd"/>
-            <w:r>
-              <w:rPr>
-                <w:sz w:val="24"/>
-                <w:szCs w:val="24"/>
-              </w:rPr>
-              <w:t xml:space="preserve"> do strony głównej</w:t>
+              <w:t>Następuje przekierowanie do strony głównej</w:t>
             </w:r>
             <w:r>
               <w:rPr>
@@ -517,23 +501,7 @@
                 <w:sz w:val="24"/>
                 <w:szCs w:val="24"/>
               </w:rPr>
-              <w:t xml:space="preserve">Następuje </w:t>
-            </w:r>
-            <w:proofErr w:type="spellStart"/>
-            <w:r>
-              <w:rPr>
-                <w:sz w:val="24"/>
-                <w:szCs w:val="24"/>
-              </w:rPr>
-              <w:t>przekierowanie</w:t>
-            </w:r>
-            <w:proofErr w:type="spellEnd"/>
-            <w:r>
-              <w:rPr>
-                <w:sz w:val="24"/>
-                <w:szCs w:val="24"/>
-              </w:rPr>
-              <w:t xml:space="preserve"> do panelu administratora jeśli użytkownik jest administratorem</w:t>
+              <w:t>Następuje przekierowanie do panelu administratora jeśli użytkownik jest administratorem</w:t>
             </w:r>
           </w:p>
         </w:tc>
@@ -666,15 +634,7 @@
                 <w:sz w:val="24"/>
                 <w:szCs w:val="24"/>
               </w:rPr>
-              <w:t>TC_USER_LOGIN_00</w:t>
-            </w:r>
-            <w:r>
-              <w:rPr>
-                <w:b/>
-                <w:sz w:val="24"/>
-                <w:szCs w:val="24"/>
-              </w:rPr>
-              <w:t>2</w:t>
+              <w:t>TC_USER_LOGIN_002</w:t>
             </w:r>
           </w:p>
         </w:tc>
@@ -720,31 +680,7 @@
                 <w:sz w:val="24"/>
                 <w:szCs w:val="24"/>
               </w:rPr>
-              <w:t>Niepowodzenie l</w:t>
-            </w:r>
-            <w:r>
-              <w:rPr>
-                <w:b/>
-                <w:sz w:val="24"/>
-                <w:szCs w:val="24"/>
-              </w:rPr>
-              <w:t>ogowani</w:t>
-            </w:r>
-            <w:r>
-              <w:rPr>
-                <w:b/>
-                <w:sz w:val="24"/>
-                <w:szCs w:val="24"/>
-              </w:rPr>
-              <w:t>a</w:t>
-            </w:r>
-            <w:r>
-              <w:rPr>
-                <w:b/>
-                <w:sz w:val="24"/>
-                <w:szCs w:val="24"/>
-              </w:rPr>
-              <w:t xml:space="preserve"> użytkownika</w:t>
+              <w:t>Niepowodzenie logowania</w:t>
             </w:r>
           </w:p>
         </w:tc>
@@ -847,26 +783,6 @@
                 <w:sz w:val="24"/>
                 <w:szCs w:val="24"/>
               </w:rPr>
-              <w:t xml:space="preserve">Sprawdzenie, czy ekran logowania posiada pola do wpisania nazwy użytkownika i hasła. </w:t>
-            </w:r>
-          </w:p>
-          <w:p>
-            <w:pPr>
-              <w:pStyle w:val="Akapitzlist"/>
-              <w:numPr>
-                <w:ilvl w:val="0"/>
-                <w:numId w:val="1"/>
-              </w:numPr>
-              <w:rPr>
-                <w:sz w:val="24"/>
-                <w:szCs w:val="24"/>
-              </w:rPr>
-            </w:pPr>
-            <w:r>
-              <w:rPr>
-                <w:sz w:val="24"/>
-                <w:szCs w:val="24"/>
-              </w:rPr>
               <w:t xml:space="preserve">Sprawdzenie, czy </w:t>
             </w:r>
             <w:r>
@@ -1092,7 +1008,7 @@
               <w:pStyle w:val="Akapitzlist"/>
               <w:numPr>
                 <w:ilvl w:val="0"/>
-                <w:numId w:val="4"/>
+                <w:numId w:val="5"/>
               </w:numPr>
               <w:rPr>
                 <w:sz w:val="24"/>
@@ -1104,42 +1020,7 @@
                 <w:sz w:val="24"/>
                 <w:szCs w:val="24"/>
               </w:rPr>
-              <w:t xml:space="preserve">Użytkownik wpisuje </w:t>
-            </w:r>
-            <w:r>
-              <w:rPr>
-                <w:sz w:val="24"/>
-                <w:szCs w:val="24"/>
-              </w:rPr>
-              <w:t xml:space="preserve">błędną </w:t>
-            </w:r>
-            <w:r>
-              <w:rPr>
-                <w:sz w:val="24"/>
-                <w:szCs w:val="24"/>
-              </w:rPr>
-              <w:t>nazwę</w:t>
-            </w:r>
-            <w:r>
-              <w:rPr>
-                <w:sz w:val="24"/>
-                <w:szCs w:val="24"/>
-              </w:rPr>
-              <w:t xml:space="preserve"> lub </w:t>
-            </w:r>
-            <w:r>
-              <w:rPr>
-                <w:sz w:val="24"/>
-                <w:szCs w:val="24"/>
-              </w:rPr>
-              <w:t xml:space="preserve">hasło do odpowiednik pól </w:t>
-            </w:r>
-            <w:r>
-              <w:rPr>
-                <w:sz w:val="24"/>
-                <w:szCs w:val="24"/>
-              </w:rPr>
-              <w:t>tekstowych.</w:t>
+              <w:t>Użytkownik wpisuje błędną nazwę lub hasło do odpowiednik pól tekstowych.</w:t>
             </w:r>
           </w:p>
           <w:p>
@@ -1147,7 +1028,7 @@
               <w:pStyle w:val="Akapitzlist"/>
               <w:numPr>
                 <w:ilvl w:val="0"/>
-                <w:numId w:val="4"/>
+                <w:numId w:val="5"/>
               </w:numPr>
               <w:rPr>
                 <w:sz w:val="24"/>
@@ -1405,6 +1286,95 @@
     </w:lvl>
   </w:abstractNum>
   <w:abstractNum w:abstractNumId="2">
+    <w:nsid w:val="4F815415"/>
+    <w:multiLevelType w:val="hybridMultilevel"/>
+    <w:tmpl w:val="052A6D30"/>
+    <w:lvl w:ilvl="0" w:tplc="642C8B2C">
+      <w:start w:val="1"/>
+      <w:numFmt w:val="decimal"/>
+      <w:lvlText w:val="%1."/>
+      <w:lvlJc w:val="left"/>
+      <w:pPr>
+        <w:ind w:left="720" w:hanging="360"/>
+      </w:pPr>
+      <w:rPr>
+        <w:rFonts w:hint="default"/>
+      </w:rPr>
+    </w:lvl>
+    <w:lvl w:ilvl="1" w:tplc="04150019" w:tentative="1">
+      <w:start w:val="1"/>
+      <w:numFmt w:val="lowerLetter"/>
+      <w:lvlText w:val="%2."/>
+      <w:lvlJc w:val="left"/>
+      <w:pPr>
+        <w:ind w:left="1440" w:hanging="360"/>
+      </w:pPr>
+    </w:lvl>
+    <w:lvl w:ilvl="2" w:tplc="0415001B" w:tentative="1">
+      <w:start w:val="1"/>
+      <w:numFmt w:val="lowerRoman"/>
+      <w:lvlText w:val="%3."/>
+      <w:lvlJc w:val="right"/>
+      <w:pPr>
+        <w:ind w:left="2160" w:hanging="180"/>
+      </w:pPr>
+    </w:lvl>
+    <w:lvl w:ilvl="3" w:tplc="0415000F" w:tentative="1">
+      <w:start w:val="1"/>
+      <w:numFmt w:val="decimal"/>
+      <w:lvlText w:val="%4."/>
+      <w:lvlJc w:val="left"/>
+      <w:pPr>
+        <w:ind w:left="2880" w:hanging="360"/>
+      </w:pPr>
+    </w:lvl>
+    <w:lvl w:ilvl="4" w:tplc="04150019" w:tentative="1">
+      <w:start w:val="1"/>
+      <w:numFmt w:val="lowerLetter"/>
+      <w:lvlText w:val="%5."/>
+      <w:lvlJc w:val="left"/>
+      <w:pPr>
+        <w:ind w:left="3600" w:hanging="360"/>
+      </w:pPr>
+    </w:lvl>
+    <w:lvl w:ilvl="5" w:tplc="0415001B" w:tentative="1">
+      <w:start w:val="1"/>
+      <w:numFmt w:val="lowerRoman"/>
+      <w:lvlText w:val="%6."/>
+      <w:lvlJc w:val="right"/>
+      <w:pPr>
+        <w:ind w:left="4320" w:hanging="180"/>
+      </w:pPr>
+    </w:lvl>
+    <w:lvl w:ilvl="6" w:tplc="0415000F" w:tentative="1">
+      <w:start w:val="1"/>
+      <w:numFmt w:val="decimal"/>
+      <w:lvlText w:val="%7."/>
+      <w:lvlJc w:val="left"/>
+      <w:pPr>
+        <w:ind w:left="5040" w:hanging="360"/>
+      </w:pPr>
+    </w:lvl>
+    <w:lvl w:ilvl="7" w:tplc="04150019" w:tentative="1">
+      <w:start w:val="1"/>
+      <w:numFmt w:val="lowerLetter"/>
+      <w:lvlText w:val="%8."/>
+      <w:lvlJc w:val="left"/>
+      <w:pPr>
+        <w:ind w:left="5760" w:hanging="360"/>
+      </w:pPr>
+    </w:lvl>
+    <w:lvl w:ilvl="8" w:tplc="0415001B" w:tentative="1">
+      <w:start w:val="1"/>
+      <w:numFmt w:val="lowerRoman"/>
+      <w:lvlText w:val="%9."/>
+      <w:lvlJc w:val="right"/>
+      <w:pPr>
+        <w:ind w:left="6480" w:hanging="180"/>
+      </w:pPr>
+    </w:lvl>
+  </w:abstractNum>
+  <w:abstractNum w:abstractNumId="3">
     <w:nsid w:val="5F517308"/>
     <w:multiLevelType w:val="hybridMultilevel"/>
     <w:tmpl w:val="AE64DDE2"/>
@@ -1490,7 +1460,7 @@
       </w:pPr>
     </w:lvl>
   </w:abstractNum>
-  <w:abstractNum w:abstractNumId="3">
+  <w:abstractNum w:abstractNumId="4">
     <w:nsid w:val="644E41FE"/>
     <w:multiLevelType w:val="hybridMultilevel"/>
     <w:tmpl w:val="D1EC017C"/>
@@ -1610,9 +1580,12 @@
     <w:abstractNumId w:val="0"/>
   </w:num>
   <w:num w:numId="3">
+    <w:abstractNumId w:val="4"/>
+  </w:num>
+  <w:num w:numId="4">
     <w:abstractNumId w:val="3"/>
   </w:num>
-  <w:num w:numId="4">
+  <w:num w:numId="5">
     <w:abstractNumId w:val="2"/>
   </w:num>
 </w:numbering>
@@ -2146,7 +2119,7 @@
 </file>
 
 <file path=customXml/itemProps1.xml><?xml version="1.0" encoding="utf-8"?>
-<ds:datastoreItem xmlns:ds="http://schemas.openxmlformats.org/officeDocument/2006/customXml" ds:itemID="{CE59BAB7-A440-4FA3-B62A-BDAFB2EF81C8}">
+<ds:datastoreItem xmlns:ds="http://schemas.openxmlformats.org/officeDocument/2006/customXml" ds:itemID="{33B5CB36-DB31-4D2F-BA14-3D85B86E140D}">
   <ds:schemaRefs>
     <ds:schemaRef ds:uri="http://schemas.openxmlformats.org/officeDocument/2006/bibliography"/>
   </ds:schemaRefs>

</xml_diff>

<commit_message>
TEST: test cases update
</commit_message>
<xml_diff>
--- a/tests/test cases/TC_USER_LOGIN.docx
+++ b/tests/test cases/TC_USER_LOGIN.docx
@@ -474,7 +474,23 @@
                 <w:sz w:val="24"/>
                 <w:szCs w:val="24"/>
               </w:rPr>
-              <w:t>Następuje przekierowanie do strony głównej</w:t>
+              <w:t xml:space="preserve">Następuje </w:t>
+            </w:r>
+            <w:proofErr w:type="spellStart"/>
+            <w:r>
+              <w:rPr>
+                <w:sz w:val="24"/>
+                <w:szCs w:val="24"/>
+              </w:rPr>
+              <w:t>przekierowanie</w:t>
+            </w:r>
+            <w:proofErr w:type="spellEnd"/>
+            <w:r>
+              <w:rPr>
+                <w:sz w:val="24"/>
+                <w:szCs w:val="24"/>
+              </w:rPr>
+              <w:t xml:space="preserve"> do strony głównej</w:t>
             </w:r>
             <w:r>
               <w:rPr>
@@ -501,7 +517,23 @@
                 <w:sz w:val="24"/>
                 <w:szCs w:val="24"/>
               </w:rPr>
-              <w:t>Następuje przekierowanie do panelu administratora jeśli użytkownik jest administratorem</w:t>
+              <w:t xml:space="preserve">Następuje </w:t>
+            </w:r>
+            <w:proofErr w:type="spellStart"/>
+            <w:r>
+              <w:rPr>
+                <w:sz w:val="24"/>
+                <w:szCs w:val="24"/>
+              </w:rPr>
+              <w:t>przekierowanie</w:t>
+            </w:r>
+            <w:proofErr w:type="spellEnd"/>
+            <w:r>
+              <w:rPr>
+                <w:sz w:val="24"/>
+                <w:szCs w:val="24"/>
+              </w:rPr>
+              <w:t xml:space="preserve"> do panelu administratora jeśli użytkownik jest administratorem</w:t>
             </w:r>
           </w:p>
         </w:tc>
@@ -581,6 +613,490 @@
         </w:tc>
       </w:tr>
     </w:tbl>
+    <w:p/>
+    <w:tbl>
+      <w:tblPr>
+        <w:tblStyle w:val="Tabela-Siatka"/>
+        <w:tblW w:w="9747" w:type="dxa"/>
+        <w:tblLook w:val="04A0"/>
+      </w:tblPr>
+      <w:tblGrid>
+        <w:gridCol w:w="3070"/>
+        <w:gridCol w:w="6677"/>
+      </w:tblGrid>
+      <w:tr>
+        <w:tc>
+          <w:tcPr>
+            <w:tcW w:w="3070" w:type="dxa"/>
+          </w:tcPr>
+          <w:p>
+            <w:pPr>
+              <w:rPr>
+                <w:b/>
+                <w:sz w:val="24"/>
+                <w:szCs w:val="24"/>
+              </w:rPr>
+            </w:pPr>
+            <w:r>
+              <w:rPr>
+                <w:b/>
+                <w:sz w:val="24"/>
+                <w:szCs w:val="24"/>
+              </w:rPr>
+              <w:t>ID</w:t>
+            </w:r>
+          </w:p>
+        </w:tc>
+        <w:tc>
+          <w:tcPr>
+            <w:tcW w:w="6677" w:type="dxa"/>
+          </w:tcPr>
+          <w:p>
+            <w:pPr>
+              <w:rPr>
+                <w:b/>
+                <w:sz w:val="24"/>
+                <w:szCs w:val="24"/>
+              </w:rPr>
+            </w:pPr>
+            <w:r>
+              <w:rPr>
+                <w:b/>
+                <w:sz w:val="24"/>
+                <w:szCs w:val="24"/>
+              </w:rPr>
+              <w:t>TC_USER_LOGIN_002</w:t>
+            </w:r>
+          </w:p>
+        </w:tc>
+      </w:tr>
+      <w:tr>
+        <w:tc>
+          <w:tcPr>
+            <w:tcW w:w="3070" w:type="dxa"/>
+          </w:tcPr>
+          <w:p>
+            <w:pPr>
+              <w:rPr>
+                <w:b/>
+                <w:sz w:val="24"/>
+                <w:szCs w:val="24"/>
+              </w:rPr>
+            </w:pPr>
+            <w:r>
+              <w:rPr>
+                <w:b/>
+                <w:sz w:val="24"/>
+                <w:szCs w:val="24"/>
+              </w:rPr>
+              <w:t>Nazwa</w:t>
+            </w:r>
+          </w:p>
+        </w:tc>
+        <w:tc>
+          <w:tcPr>
+            <w:tcW w:w="6677" w:type="dxa"/>
+          </w:tcPr>
+          <w:p>
+            <w:pPr>
+              <w:rPr>
+                <w:b/>
+                <w:sz w:val="24"/>
+                <w:szCs w:val="24"/>
+              </w:rPr>
+            </w:pPr>
+            <w:r>
+              <w:rPr>
+                <w:b/>
+                <w:sz w:val="24"/>
+                <w:szCs w:val="24"/>
+              </w:rPr>
+              <w:t xml:space="preserve">Niepowodzenie </w:t>
+            </w:r>
+            <w:r>
+              <w:rPr>
+                <w:b/>
+                <w:sz w:val="24"/>
+                <w:szCs w:val="24"/>
+              </w:rPr>
+              <w:t xml:space="preserve">operacji </w:t>
+            </w:r>
+            <w:r>
+              <w:rPr>
+                <w:b/>
+                <w:sz w:val="24"/>
+                <w:szCs w:val="24"/>
+              </w:rPr>
+              <w:t>logowania</w:t>
+            </w:r>
+          </w:p>
+        </w:tc>
+      </w:tr>
+      <w:tr>
+        <w:tc>
+          <w:tcPr>
+            <w:tcW w:w="3070" w:type="dxa"/>
+          </w:tcPr>
+          <w:p>
+            <w:pPr>
+              <w:rPr>
+                <w:sz w:val="24"/>
+                <w:szCs w:val="24"/>
+              </w:rPr>
+            </w:pPr>
+            <w:r>
+              <w:rPr>
+                <w:sz w:val="24"/>
+                <w:szCs w:val="24"/>
+              </w:rPr>
+              <w:t>Opis testu</w:t>
+            </w:r>
+          </w:p>
+        </w:tc>
+        <w:tc>
+          <w:tcPr>
+            <w:tcW w:w="6677" w:type="dxa"/>
+          </w:tcPr>
+          <w:p>
+            <w:pPr>
+              <w:rPr>
+                <w:sz w:val="24"/>
+                <w:szCs w:val="24"/>
+              </w:rPr>
+            </w:pPr>
+            <w:r>
+              <w:rPr>
+                <w:sz w:val="24"/>
+                <w:szCs w:val="24"/>
+              </w:rPr>
+              <w:t>Niepoprawne l</w:t>
+            </w:r>
+            <w:r>
+              <w:rPr>
+                <w:sz w:val="24"/>
+                <w:szCs w:val="24"/>
+              </w:rPr>
+              <w:t>ogowanie użytkownika do Systemu Zarządzania Fakturami</w:t>
+            </w:r>
+            <w:r>
+              <w:rPr>
+                <w:sz w:val="24"/>
+                <w:szCs w:val="24"/>
+              </w:rPr>
+              <w:t xml:space="preserve"> - błędne dane.</w:t>
+            </w:r>
+          </w:p>
+        </w:tc>
+      </w:tr>
+      <w:tr>
+        <w:tc>
+          <w:tcPr>
+            <w:tcW w:w="3070" w:type="dxa"/>
+          </w:tcPr>
+          <w:p>
+            <w:pPr>
+              <w:rPr>
+                <w:sz w:val="24"/>
+                <w:szCs w:val="24"/>
+              </w:rPr>
+            </w:pPr>
+            <w:r>
+              <w:rPr>
+                <w:sz w:val="24"/>
+                <w:szCs w:val="24"/>
+              </w:rPr>
+              <w:t>Cel testu</w:t>
+            </w:r>
+          </w:p>
+        </w:tc>
+        <w:tc>
+          <w:tcPr>
+            <w:tcW w:w="6677" w:type="dxa"/>
+          </w:tcPr>
+          <w:p>
+            <w:pPr>
+              <w:pStyle w:val="Akapitzlist"/>
+              <w:numPr>
+                <w:ilvl w:val="0"/>
+                <w:numId w:val="1"/>
+              </w:numPr>
+              <w:rPr>
+                <w:sz w:val="24"/>
+                <w:szCs w:val="24"/>
+              </w:rPr>
+            </w:pPr>
+            <w:r>
+              <w:rPr>
+                <w:sz w:val="24"/>
+                <w:szCs w:val="24"/>
+              </w:rPr>
+              <w:t xml:space="preserve">Sprawdzenie, czy </w:t>
+            </w:r>
+            <w:r>
+              <w:rPr>
+                <w:sz w:val="24"/>
+                <w:szCs w:val="24"/>
+              </w:rPr>
+              <w:t>pojawia się komunikat o błędnie wprowadzonych danych.</w:t>
+            </w:r>
+          </w:p>
+        </w:tc>
+      </w:tr>
+      <w:tr>
+        <w:tc>
+          <w:tcPr>
+            <w:tcW w:w="3070" w:type="dxa"/>
+          </w:tcPr>
+          <w:p>
+            <w:pPr>
+              <w:rPr>
+                <w:sz w:val="24"/>
+                <w:szCs w:val="24"/>
+              </w:rPr>
+            </w:pPr>
+            <w:r>
+              <w:rPr>
+                <w:sz w:val="24"/>
+                <w:szCs w:val="24"/>
+              </w:rPr>
+              <w:t>Sposób dostępu</w:t>
+            </w:r>
+          </w:p>
+        </w:tc>
+        <w:tc>
+          <w:tcPr>
+            <w:tcW w:w="6677" w:type="dxa"/>
+          </w:tcPr>
+          <w:p>
+            <w:pPr>
+              <w:rPr>
+                <w:sz w:val="24"/>
+                <w:szCs w:val="24"/>
+              </w:rPr>
+            </w:pPr>
+            <w:r>
+              <w:rPr>
+                <w:sz w:val="24"/>
+                <w:szCs w:val="24"/>
+              </w:rPr>
+              <w:t>Użytkownik klika przycisk "Zaloguj"</w:t>
+            </w:r>
+            <w:r>
+              <w:rPr>
+                <w:sz w:val="24"/>
+                <w:szCs w:val="24"/>
+              </w:rPr>
+              <w:t xml:space="preserve"> znajdujący się na stronie głównej.</w:t>
+            </w:r>
+          </w:p>
+        </w:tc>
+      </w:tr>
+      <w:tr>
+        <w:tc>
+          <w:tcPr>
+            <w:tcW w:w="3070" w:type="dxa"/>
+          </w:tcPr>
+          <w:p>
+            <w:pPr>
+              <w:rPr>
+                <w:sz w:val="24"/>
+                <w:szCs w:val="24"/>
+              </w:rPr>
+            </w:pPr>
+            <w:r>
+              <w:rPr>
+                <w:sz w:val="24"/>
+                <w:szCs w:val="24"/>
+              </w:rPr>
+              <w:t>Warunki wstępne</w:t>
+            </w:r>
+          </w:p>
+        </w:tc>
+        <w:tc>
+          <w:tcPr>
+            <w:tcW w:w="6677" w:type="dxa"/>
+          </w:tcPr>
+          <w:p>
+            <w:pPr>
+              <w:pStyle w:val="Akapitzlist"/>
+              <w:numPr>
+                <w:ilvl w:val="0"/>
+                <w:numId w:val="2"/>
+              </w:numPr>
+              <w:rPr>
+                <w:sz w:val="24"/>
+                <w:szCs w:val="24"/>
+              </w:rPr>
+            </w:pPr>
+            <w:r>
+              <w:rPr>
+                <w:sz w:val="24"/>
+                <w:szCs w:val="24"/>
+              </w:rPr>
+              <w:t>Użytkownik nie jest zalogowany</w:t>
+            </w:r>
+          </w:p>
+          <w:p>
+            <w:pPr>
+              <w:pStyle w:val="Akapitzlist"/>
+              <w:numPr>
+                <w:ilvl w:val="0"/>
+                <w:numId w:val="2"/>
+              </w:numPr>
+              <w:rPr>
+                <w:sz w:val="24"/>
+                <w:szCs w:val="24"/>
+              </w:rPr>
+            </w:pPr>
+            <w:r>
+              <w:rPr>
+                <w:sz w:val="24"/>
+                <w:szCs w:val="24"/>
+              </w:rPr>
+              <w:t>Użytkownik znajduje się na stronie głównej.</w:t>
+            </w:r>
+          </w:p>
+        </w:tc>
+      </w:tr>
+      <w:tr>
+        <w:tc>
+          <w:tcPr>
+            <w:tcW w:w="3070" w:type="dxa"/>
+          </w:tcPr>
+          <w:p>
+            <w:pPr>
+              <w:rPr>
+                <w:sz w:val="24"/>
+                <w:szCs w:val="24"/>
+              </w:rPr>
+            </w:pPr>
+            <w:r>
+              <w:rPr>
+                <w:sz w:val="24"/>
+                <w:szCs w:val="24"/>
+              </w:rPr>
+              <w:t>Oczekiwane rezultaty</w:t>
+            </w:r>
+          </w:p>
+        </w:tc>
+        <w:tc>
+          <w:tcPr>
+            <w:tcW w:w="6677" w:type="dxa"/>
+          </w:tcPr>
+          <w:p>
+            <w:pPr>
+              <w:pStyle w:val="Akapitzlist"/>
+              <w:numPr>
+                <w:ilvl w:val="0"/>
+                <w:numId w:val="3"/>
+              </w:numPr>
+              <w:rPr>
+                <w:sz w:val="24"/>
+                <w:szCs w:val="24"/>
+              </w:rPr>
+            </w:pPr>
+            <w:r>
+              <w:rPr>
+                <w:sz w:val="24"/>
+                <w:szCs w:val="24"/>
+              </w:rPr>
+              <w:t>Pojawia się komunikat o błędnie wprowadzonych danych</w:t>
+            </w:r>
+          </w:p>
+          <w:p>
+            <w:pPr>
+              <w:pStyle w:val="Akapitzlist"/>
+              <w:numPr>
+                <w:ilvl w:val="0"/>
+                <w:numId w:val="3"/>
+              </w:numPr>
+              <w:rPr>
+                <w:sz w:val="24"/>
+                <w:szCs w:val="24"/>
+              </w:rPr>
+            </w:pPr>
+            <w:r>
+              <w:rPr>
+                <w:sz w:val="24"/>
+                <w:szCs w:val="24"/>
+              </w:rPr>
+              <w:t>Pola tekstowe są wyczyszczone.</w:t>
+            </w:r>
+          </w:p>
+        </w:tc>
+      </w:tr>
+      <w:tr>
+        <w:tc>
+          <w:tcPr>
+            <w:tcW w:w="3070" w:type="dxa"/>
+          </w:tcPr>
+          <w:p>
+            <w:pPr>
+              <w:rPr>
+                <w:sz w:val="24"/>
+                <w:szCs w:val="24"/>
+              </w:rPr>
+            </w:pPr>
+            <w:r>
+              <w:rPr>
+                <w:sz w:val="24"/>
+                <w:szCs w:val="24"/>
+              </w:rPr>
+              <w:t>Scenariusz</w:t>
+            </w:r>
+          </w:p>
+        </w:tc>
+        <w:tc>
+          <w:tcPr>
+            <w:tcW w:w="6677" w:type="dxa"/>
+          </w:tcPr>
+          <w:p>
+            <w:pPr>
+              <w:pStyle w:val="Akapitzlist"/>
+              <w:numPr>
+                <w:ilvl w:val="0"/>
+                <w:numId w:val="5"/>
+              </w:numPr>
+              <w:rPr>
+                <w:sz w:val="24"/>
+                <w:szCs w:val="24"/>
+              </w:rPr>
+            </w:pPr>
+            <w:r>
+              <w:rPr>
+                <w:sz w:val="24"/>
+                <w:szCs w:val="24"/>
+              </w:rPr>
+              <w:t>Użytkownik wpisuje błędną nazwę lub hasło do odpowiednik pól tekstowych.</w:t>
+            </w:r>
+          </w:p>
+          <w:p>
+            <w:pPr>
+              <w:pStyle w:val="Akapitzlist"/>
+              <w:numPr>
+                <w:ilvl w:val="0"/>
+                <w:numId w:val="5"/>
+              </w:numPr>
+              <w:rPr>
+                <w:sz w:val="24"/>
+                <w:szCs w:val="24"/>
+              </w:rPr>
+            </w:pPr>
+            <w:r>
+              <w:rPr>
+                <w:sz w:val="24"/>
+                <w:szCs w:val="24"/>
+              </w:rPr>
+              <w:t>Użytkownik naciska przycisk "Zaloguj"</w:t>
+            </w:r>
+          </w:p>
+        </w:tc>
+      </w:tr>
+    </w:tbl>
+    <w:p/>
+    <w:p/>
+    <w:p/>
+    <w:p/>
     <w:p/>
     <w:p/>
     <w:tbl>
@@ -612,6 +1128,7 @@
                 <w:sz w:val="24"/>
                 <w:szCs w:val="24"/>
               </w:rPr>
+              <w:lastRenderedPageBreak/>
               <w:t>ID</w:t>
             </w:r>
           </w:p>
@@ -634,7 +1151,15 @@
                 <w:sz w:val="24"/>
                 <w:szCs w:val="24"/>
               </w:rPr>
-              <w:t>TC_USER_LOGIN_002</w:t>
+              <w:t>TC_USER_LOGIN_00</w:t>
+            </w:r>
+            <w:r>
+              <w:rPr>
+                <w:b/>
+                <w:sz w:val="24"/>
+                <w:szCs w:val="24"/>
+              </w:rPr>
+              <w:t>3</w:t>
             </w:r>
           </w:p>
         </w:tc>
@@ -680,7 +1205,31 @@
                 <w:sz w:val="24"/>
                 <w:szCs w:val="24"/>
               </w:rPr>
-              <w:t>Niepowodzenie logowania</w:t>
+              <w:t xml:space="preserve">Niepowodzenie </w:t>
+            </w:r>
+            <w:r>
+              <w:rPr>
+                <w:b/>
+                <w:sz w:val="24"/>
+                <w:szCs w:val="24"/>
+              </w:rPr>
+              <w:t xml:space="preserve">operacji </w:t>
+            </w:r>
+            <w:r>
+              <w:rPr>
+                <w:b/>
+                <w:sz w:val="24"/>
+                <w:szCs w:val="24"/>
+              </w:rPr>
+              <w:t>logowania</w:t>
+            </w:r>
+            <w:r>
+              <w:rPr>
+                <w:b/>
+                <w:sz w:val="24"/>
+                <w:szCs w:val="24"/>
+              </w:rPr>
+              <w:t xml:space="preserve"> - niepoprawna walidacja</w:t>
             </w:r>
           </w:p>
         </w:tc>
@@ -722,21 +1271,35 @@
                 <w:sz w:val="24"/>
                 <w:szCs w:val="24"/>
               </w:rPr>
-              <w:t>Niepoprawne l</w:t>
-            </w:r>
-            <w:r>
-              <w:rPr>
-                <w:sz w:val="24"/>
-                <w:szCs w:val="24"/>
-              </w:rPr>
-              <w:t>ogowanie użytkownika do Systemu Zarządzania Fakturami</w:t>
-            </w:r>
-            <w:r>
-              <w:rPr>
-                <w:sz w:val="24"/>
-                <w:szCs w:val="24"/>
-              </w:rPr>
-              <w:t xml:space="preserve"> - błędne dane.</w:t>
+              <w:t xml:space="preserve">Niepowodzenie operacji logowania </w:t>
+            </w:r>
+            <w:r>
+              <w:rPr>
+                <w:sz w:val="24"/>
+                <w:szCs w:val="24"/>
+              </w:rPr>
+              <w:t>użytkownika do Systemu Zarządzania Fakturami</w:t>
+            </w:r>
+            <w:r>
+              <w:rPr>
+                <w:sz w:val="24"/>
+                <w:szCs w:val="24"/>
+              </w:rPr>
+              <w:t xml:space="preserve"> - </w:t>
+            </w:r>
+            <w:r>
+              <w:rPr>
+                <w:sz w:val="24"/>
+                <w:szCs w:val="24"/>
+              </w:rPr>
+              <w:t>błąd walidacji pól</w:t>
+            </w:r>
+            <w:r>
+              <w:rPr>
+                <w:sz w:val="24"/>
+                <w:szCs w:val="24"/>
+              </w:rPr>
+              <w:t>.</w:t>
             </w:r>
           </w:p>
         </w:tc>
@@ -1003,50 +1566,304 @@
           <w:tcPr>
             <w:tcW w:w="6677" w:type="dxa"/>
           </w:tcPr>
-          <w:p>
-            <w:pPr>
-              <w:pStyle w:val="Akapitzlist"/>
-              <w:numPr>
-                <w:ilvl w:val="0"/>
-                <w:numId w:val="5"/>
-              </w:numPr>
-              <w:rPr>
-                <w:sz w:val="24"/>
-                <w:szCs w:val="24"/>
-              </w:rPr>
-            </w:pPr>
-            <w:r>
-              <w:rPr>
-                <w:sz w:val="24"/>
-                <w:szCs w:val="24"/>
-              </w:rPr>
-              <w:t>Użytkownik wpisuje błędną nazwę lub hasło do odpowiednik pól tekstowych.</w:t>
-            </w:r>
-          </w:p>
-          <w:p>
-            <w:pPr>
-              <w:pStyle w:val="Akapitzlist"/>
-              <w:numPr>
-                <w:ilvl w:val="0"/>
-                <w:numId w:val="5"/>
-              </w:numPr>
-              <w:rPr>
-                <w:sz w:val="24"/>
-                <w:szCs w:val="24"/>
-              </w:rPr>
-            </w:pPr>
-            <w:r>
-              <w:rPr>
-                <w:sz w:val="24"/>
-                <w:szCs w:val="24"/>
-              </w:rPr>
-              <w:t>Użytkownik naciska przycisk "Zaloguj"</w:t>
-            </w:r>
+          <w:tbl>
+            <w:tblPr>
+              <w:tblStyle w:val="Tabela-Siatka"/>
+              <w:tblW w:w="0" w:type="auto"/>
+              <w:tblInd w:w="186" w:type="dxa"/>
+              <w:tblBorders>
+                <w:top w:val="none" w:sz="0" w:space="0" w:color="auto"/>
+                <w:left w:val="none" w:sz="0" w:space="0" w:color="auto"/>
+                <w:bottom w:val="none" w:sz="0" w:space="0" w:color="auto"/>
+                <w:right w:val="none" w:sz="0" w:space="0" w:color="auto"/>
+                <w:insideH w:val="none" w:sz="0" w:space="0" w:color="auto"/>
+                <w:insideV w:val="none" w:sz="0" w:space="0" w:color="auto"/>
+              </w:tblBorders>
+              <w:tblLook w:val="04A0"/>
+            </w:tblPr>
+            <w:tblGrid>
+              <w:gridCol w:w="525"/>
+              <w:gridCol w:w="5750"/>
+            </w:tblGrid>
+            <w:tr>
+              <w:tc>
+                <w:tcPr>
+                  <w:tcW w:w="430" w:type="dxa"/>
+                </w:tcPr>
+                <w:p>
+                  <w:pPr>
+                    <w:rPr>
+                      <w:sz w:val="24"/>
+                      <w:szCs w:val="24"/>
+                    </w:rPr>
+                  </w:pPr>
+                  <w:r>
+                    <w:rPr>
+                      <w:sz w:val="24"/>
+                      <w:szCs w:val="24"/>
+                    </w:rPr>
+                    <w:t>1a.</w:t>
+                  </w:r>
+                </w:p>
+              </w:tc>
+              <w:tc>
+                <w:tcPr>
+                  <w:tcW w:w="5845" w:type="dxa"/>
+                </w:tcPr>
+                <w:p>
+                  <w:pPr>
+                    <w:rPr>
+                      <w:sz w:val="24"/>
+                      <w:szCs w:val="24"/>
+                    </w:rPr>
+                  </w:pPr>
+                  <w:r>
+                    <w:rPr>
+                      <w:sz w:val="24"/>
+                      <w:szCs w:val="24"/>
+                    </w:rPr>
+                    <w:t xml:space="preserve">Użytkownik </w:t>
+                  </w:r>
+                  <w:r>
+                    <w:rPr>
+                      <w:sz w:val="24"/>
+                      <w:szCs w:val="24"/>
+                    </w:rPr>
+                    <w:t>nie uzupełnia pola "Nazwa"</w:t>
+                  </w:r>
+                  <w:r>
+                    <w:rPr>
+                      <w:sz w:val="24"/>
+                      <w:szCs w:val="24"/>
+                    </w:rPr>
+                    <w:t>.</w:t>
+                  </w:r>
+                </w:p>
+              </w:tc>
+            </w:tr>
+            <w:tr>
+              <w:tc>
+                <w:tcPr>
+                  <w:tcW w:w="430" w:type="dxa"/>
+                </w:tcPr>
+                <w:p>
+                  <w:pPr>
+                    <w:rPr>
+                      <w:sz w:val="24"/>
+                      <w:szCs w:val="24"/>
+                    </w:rPr>
+                  </w:pPr>
+                  <w:r>
+                    <w:rPr>
+                      <w:sz w:val="24"/>
+                      <w:szCs w:val="24"/>
+                    </w:rPr>
+                    <w:t>1b.</w:t>
+                  </w:r>
+                </w:p>
+              </w:tc>
+              <w:tc>
+                <w:tcPr>
+                  <w:tcW w:w="5845" w:type="dxa"/>
+                </w:tcPr>
+                <w:p>
+                  <w:pPr>
+                    <w:rPr>
+                      <w:sz w:val="24"/>
+                      <w:szCs w:val="24"/>
+                    </w:rPr>
+                  </w:pPr>
+                  <w:r>
+                    <w:rPr>
+                      <w:sz w:val="24"/>
+                      <w:szCs w:val="24"/>
+                    </w:rPr>
+                    <w:t>Użytkownik uzupełnia pole "Nazwa" tekstem o długości powyżej 32 znaków.</w:t>
+                  </w:r>
+                </w:p>
+              </w:tc>
+            </w:tr>
+            <w:tr>
+              <w:tc>
+                <w:tcPr>
+                  <w:tcW w:w="430" w:type="dxa"/>
+                </w:tcPr>
+                <w:p>
+                  <w:pPr>
+                    <w:rPr>
+                      <w:sz w:val="24"/>
+                      <w:szCs w:val="24"/>
+                    </w:rPr>
+                  </w:pPr>
+                  <w:r>
+                    <w:rPr>
+                      <w:sz w:val="24"/>
+                      <w:szCs w:val="24"/>
+                    </w:rPr>
+                    <w:t>1c.</w:t>
+                  </w:r>
+                </w:p>
+              </w:tc>
+              <w:tc>
+                <w:tcPr>
+                  <w:tcW w:w="5845" w:type="dxa"/>
+                </w:tcPr>
+                <w:p>
+                  <w:pPr>
+                    <w:rPr>
+                      <w:sz w:val="24"/>
+                      <w:szCs w:val="24"/>
+                    </w:rPr>
+                  </w:pPr>
+                  <w:r>
+                    <w:rPr>
+                      <w:sz w:val="24"/>
+                      <w:szCs w:val="24"/>
+                    </w:rPr>
+                    <w:t xml:space="preserve">Użytkownik </w:t>
+                  </w:r>
+                  <w:r>
+                    <w:rPr>
+                      <w:sz w:val="24"/>
+                      <w:szCs w:val="24"/>
+                    </w:rPr>
+                    <w:t>nie uzupełnia pola "</w:t>
+                  </w:r>
+                  <w:r>
+                    <w:rPr>
+                      <w:sz w:val="24"/>
+                      <w:szCs w:val="24"/>
+                    </w:rPr>
+                    <w:t>Hasło</w:t>
+                  </w:r>
+                  <w:r>
+                    <w:rPr>
+                      <w:sz w:val="24"/>
+                      <w:szCs w:val="24"/>
+                    </w:rPr>
+                    <w:t>"</w:t>
+                  </w:r>
+                  <w:r>
+                    <w:rPr>
+                      <w:sz w:val="24"/>
+                      <w:szCs w:val="24"/>
+                    </w:rPr>
+                    <w:t>.</w:t>
+                  </w:r>
+                </w:p>
+              </w:tc>
+            </w:tr>
+            <w:tr>
+              <w:tc>
+                <w:tcPr>
+                  <w:tcW w:w="430" w:type="dxa"/>
+                </w:tcPr>
+                <w:p>
+                  <w:pPr>
+                    <w:rPr>
+                      <w:sz w:val="24"/>
+                      <w:szCs w:val="24"/>
+                    </w:rPr>
+                  </w:pPr>
+                  <w:r>
+                    <w:rPr>
+                      <w:sz w:val="24"/>
+                      <w:szCs w:val="24"/>
+                    </w:rPr>
+                    <w:t>1d.</w:t>
+                  </w:r>
+                </w:p>
+              </w:tc>
+              <w:tc>
+                <w:tcPr>
+                  <w:tcW w:w="5845" w:type="dxa"/>
+                </w:tcPr>
+                <w:p>
+                  <w:pPr>
+                    <w:rPr>
+                      <w:sz w:val="24"/>
+                      <w:szCs w:val="24"/>
+                    </w:rPr>
+                  </w:pPr>
+                  <w:r>
+                    <w:rPr>
+                      <w:sz w:val="24"/>
+                      <w:szCs w:val="24"/>
+                    </w:rPr>
+                    <w:t>Użytkownik uzupełnia pole "Hasło" tekstem o długości powyżej 32 znaków.</w:t>
+                  </w:r>
+                </w:p>
+              </w:tc>
+            </w:tr>
+            <w:tr>
+              <w:tc>
+                <w:tcPr>
+                  <w:tcW w:w="430" w:type="dxa"/>
+                </w:tcPr>
+                <w:p>
+                  <w:pPr>
+                    <w:rPr>
+                      <w:sz w:val="24"/>
+                      <w:szCs w:val="24"/>
+                    </w:rPr>
+                  </w:pPr>
+                  <w:r>
+                    <w:rPr>
+                      <w:sz w:val="24"/>
+                      <w:szCs w:val="24"/>
+                    </w:rPr>
+                    <w:t>2.</w:t>
+                  </w:r>
+                </w:p>
+              </w:tc>
+              <w:tc>
+                <w:tcPr>
+                  <w:tcW w:w="5845" w:type="dxa"/>
+                </w:tcPr>
+                <w:p>
+                  <w:pPr>
+                    <w:rPr>
+                      <w:sz w:val="24"/>
+                      <w:szCs w:val="24"/>
+                    </w:rPr>
+                  </w:pPr>
+                  <w:r>
+                    <w:rPr>
+                      <w:sz w:val="24"/>
+                      <w:szCs w:val="24"/>
+                    </w:rPr>
+                    <w:t>Użytkownik naciska przycisk "Zaloguj"</w:t>
+                  </w:r>
+                </w:p>
+              </w:tc>
+            </w:tr>
+          </w:tbl>
+          <w:p>
+            <w:pPr>
+              <w:ind w:left="360"/>
+              <w:rPr>
+                <w:sz w:val="24"/>
+                <w:szCs w:val="24"/>
+              </w:rPr>
+            </w:pPr>
           </w:p>
         </w:tc>
       </w:tr>
     </w:tbl>
-    <w:p/>
+    <w:p>
+      <w:pPr>
+        <w:rPr>
+          <w:b/>
+        </w:rPr>
+      </w:pPr>
+    </w:p>
+    <w:p>
+      <w:pPr>
+        <w:rPr>
+          <w:b/>
+        </w:rPr>
+      </w:pPr>
+    </w:p>
     <w:sectPr>
       <w:pgSz w:w="11906" w:h="16838"/>
       <w:pgMar w:top="1417" w:right="1417" w:bottom="1417" w:left="1417" w:header="708" w:footer="708" w:gutter="0"/>
@@ -1286,6 +2103,184 @@
     </w:lvl>
   </w:abstractNum>
   <w:abstractNum w:abstractNumId="2">
+    <w:nsid w:val="27A47977"/>
+    <w:multiLevelType w:val="hybridMultilevel"/>
+    <w:tmpl w:val="5F6C10CA"/>
+    <w:lvl w:ilvl="0" w:tplc="E100478C">
+      <w:start w:val="1"/>
+      <w:numFmt w:val="decimal"/>
+      <w:lvlText w:val="%1."/>
+      <w:lvlJc w:val="left"/>
+      <w:pPr>
+        <w:ind w:left="720" w:hanging="360"/>
+      </w:pPr>
+      <w:rPr>
+        <w:rFonts w:hint="default"/>
+      </w:rPr>
+    </w:lvl>
+    <w:lvl w:ilvl="1" w:tplc="04150019" w:tentative="1">
+      <w:start w:val="1"/>
+      <w:numFmt w:val="lowerLetter"/>
+      <w:lvlText w:val="%2."/>
+      <w:lvlJc w:val="left"/>
+      <w:pPr>
+        <w:ind w:left="1440" w:hanging="360"/>
+      </w:pPr>
+    </w:lvl>
+    <w:lvl w:ilvl="2" w:tplc="0415001B" w:tentative="1">
+      <w:start w:val="1"/>
+      <w:numFmt w:val="lowerRoman"/>
+      <w:lvlText w:val="%3."/>
+      <w:lvlJc w:val="right"/>
+      <w:pPr>
+        <w:ind w:left="2160" w:hanging="180"/>
+      </w:pPr>
+    </w:lvl>
+    <w:lvl w:ilvl="3" w:tplc="0415000F" w:tentative="1">
+      <w:start w:val="1"/>
+      <w:numFmt w:val="decimal"/>
+      <w:lvlText w:val="%4."/>
+      <w:lvlJc w:val="left"/>
+      <w:pPr>
+        <w:ind w:left="2880" w:hanging="360"/>
+      </w:pPr>
+    </w:lvl>
+    <w:lvl w:ilvl="4" w:tplc="04150019" w:tentative="1">
+      <w:start w:val="1"/>
+      <w:numFmt w:val="lowerLetter"/>
+      <w:lvlText w:val="%5."/>
+      <w:lvlJc w:val="left"/>
+      <w:pPr>
+        <w:ind w:left="3600" w:hanging="360"/>
+      </w:pPr>
+    </w:lvl>
+    <w:lvl w:ilvl="5" w:tplc="0415001B" w:tentative="1">
+      <w:start w:val="1"/>
+      <w:numFmt w:val="lowerRoman"/>
+      <w:lvlText w:val="%6."/>
+      <w:lvlJc w:val="right"/>
+      <w:pPr>
+        <w:ind w:left="4320" w:hanging="180"/>
+      </w:pPr>
+    </w:lvl>
+    <w:lvl w:ilvl="6" w:tplc="0415000F" w:tentative="1">
+      <w:start w:val="1"/>
+      <w:numFmt w:val="decimal"/>
+      <w:lvlText w:val="%7."/>
+      <w:lvlJc w:val="left"/>
+      <w:pPr>
+        <w:ind w:left="5040" w:hanging="360"/>
+      </w:pPr>
+    </w:lvl>
+    <w:lvl w:ilvl="7" w:tplc="04150019" w:tentative="1">
+      <w:start w:val="1"/>
+      <w:numFmt w:val="lowerLetter"/>
+      <w:lvlText w:val="%8."/>
+      <w:lvlJc w:val="left"/>
+      <w:pPr>
+        <w:ind w:left="5760" w:hanging="360"/>
+      </w:pPr>
+    </w:lvl>
+    <w:lvl w:ilvl="8" w:tplc="0415001B" w:tentative="1">
+      <w:start w:val="1"/>
+      <w:numFmt w:val="lowerRoman"/>
+      <w:lvlText w:val="%9."/>
+      <w:lvlJc w:val="right"/>
+      <w:pPr>
+        <w:ind w:left="6480" w:hanging="180"/>
+      </w:pPr>
+    </w:lvl>
+  </w:abstractNum>
+  <w:abstractNum w:abstractNumId="3">
+    <w:nsid w:val="36BA3051"/>
+    <w:multiLevelType w:val="hybridMultilevel"/>
+    <w:tmpl w:val="BFF49CAC"/>
+    <w:lvl w:ilvl="0" w:tplc="40F68212">
+      <w:start w:val="1"/>
+      <w:numFmt w:val="decimal"/>
+      <w:lvlText w:val="%1."/>
+      <w:lvlJc w:val="left"/>
+      <w:pPr>
+        <w:ind w:left="720" w:hanging="360"/>
+      </w:pPr>
+      <w:rPr>
+        <w:rFonts w:hint="default"/>
+      </w:rPr>
+    </w:lvl>
+    <w:lvl w:ilvl="1" w:tplc="04150019" w:tentative="1">
+      <w:start w:val="1"/>
+      <w:numFmt w:val="lowerLetter"/>
+      <w:lvlText w:val="%2."/>
+      <w:lvlJc w:val="left"/>
+      <w:pPr>
+        <w:ind w:left="1440" w:hanging="360"/>
+      </w:pPr>
+    </w:lvl>
+    <w:lvl w:ilvl="2" w:tplc="0415001B" w:tentative="1">
+      <w:start w:val="1"/>
+      <w:numFmt w:val="lowerRoman"/>
+      <w:lvlText w:val="%3."/>
+      <w:lvlJc w:val="right"/>
+      <w:pPr>
+        <w:ind w:left="2160" w:hanging="180"/>
+      </w:pPr>
+    </w:lvl>
+    <w:lvl w:ilvl="3" w:tplc="0415000F" w:tentative="1">
+      <w:start w:val="1"/>
+      <w:numFmt w:val="decimal"/>
+      <w:lvlText w:val="%4."/>
+      <w:lvlJc w:val="left"/>
+      <w:pPr>
+        <w:ind w:left="2880" w:hanging="360"/>
+      </w:pPr>
+    </w:lvl>
+    <w:lvl w:ilvl="4" w:tplc="04150019" w:tentative="1">
+      <w:start w:val="1"/>
+      <w:numFmt w:val="lowerLetter"/>
+      <w:lvlText w:val="%5."/>
+      <w:lvlJc w:val="left"/>
+      <w:pPr>
+        <w:ind w:left="3600" w:hanging="360"/>
+      </w:pPr>
+    </w:lvl>
+    <w:lvl w:ilvl="5" w:tplc="0415001B" w:tentative="1">
+      <w:start w:val="1"/>
+      <w:numFmt w:val="lowerRoman"/>
+      <w:lvlText w:val="%6."/>
+      <w:lvlJc w:val="right"/>
+      <w:pPr>
+        <w:ind w:left="4320" w:hanging="180"/>
+      </w:pPr>
+    </w:lvl>
+    <w:lvl w:ilvl="6" w:tplc="0415000F" w:tentative="1">
+      <w:start w:val="1"/>
+      <w:numFmt w:val="decimal"/>
+      <w:lvlText w:val="%7."/>
+      <w:lvlJc w:val="left"/>
+      <w:pPr>
+        <w:ind w:left="5040" w:hanging="360"/>
+      </w:pPr>
+    </w:lvl>
+    <w:lvl w:ilvl="7" w:tplc="04150019" w:tentative="1">
+      <w:start w:val="1"/>
+      <w:numFmt w:val="lowerLetter"/>
+      <w:lvlText w:val="%8."/>
+      <w:lvlJc w:val="left"/>
+      <w:pPr>
+        <w:ind w:left="5760" w:hanging="360"/>
+      </w:pPr>
+    </w:lvl>
+    <w:lvl w:ilvl="8" w:tplc="0415001B" w:tentative="1">
+      <w:start w:val="1"/>
+      <w:numFmt w:val="lowerRoman"/>
+      <w:lvlText w:val="%9."/>
+      <w:lvlJc w:val="right"/>
+      <w:pPr>
+        <w:ind w:left="6480" w:hanging="180"/>
+      </w:pPr>
+    </w:lvl>
+  </w:abstractNum>
+  <w:abstractNum w:abstractNumId="4">
     <w:nsid w:val="4F815415"/>
     <w:multiLevelType w:val="hybridMultilevel"/>
     <w:tmpl w:val="052A6D30"/>
@@ -1374,7 +2369,7 @@
       </w:pPr>
     </w:lvl>
   </w:abstractNum>
-  <w:abstractNum w:abstractNumId="3">
+  <w:abstractNum w:abstractNumId="5">
     <w:nsid w:val="5F517308"/>
     <w:multiLevelType w:val="hybridMultilevel"/>
     <w:tmpl w:val="AE64DDE2"/>
@@ -1460,7 +2455,7 @@
       </w:pPr>
     </w:lvl>
   </w:abstractNum>
-  <w:abstractNum w:abstractNumId="4">
+  <w:abstractNum w:abstractNumId="6">
     <w:nsid w:val="644E41FE"/>
     <w:multiLevelType w:val="hybridMultilevel"/>
     <w:tmpl w:val="D1EC017C"/>
@@ -1580,12 +2575,18 @@
     <w:abstractNumId w:val="0"/>
   </w:num>
   <w:num w:numId="3">
+    <w:abstractNumId w:val="6"/>
+  </w:num>
+  <w:num w:numId="4">
+    <w:abstractNumId w:val="5"/>
+  </w:num>
+  <w:num w:numId="5">
     <w:abstractNumId w:val="4"/>
   </w:num>
-  <w:num w:numId="4">
+  <w:num w:numId="6">
     <w:abstractNumId w:val="3"/>
   </w:num>
-  <w:num w:numId="5">
+  <w:num w:numId="7">
     <w:abstractNumId w:val="2"/>
   </w:num>
 </w:numbering>
@@ -2119,7 +3120,7 @@
 </file>
 
 <file path=customXml/itemProps1.xml><?xml version="1.0" encoding="utf-8"?>
-<ds:datastoreItem xmlns:ds="http://schemas.openxmlformats.org/officeDocument/2006/customXml" ds:itemID="{33B5CB36-DB31-4D2F-BA14-3D85B86E140D}">
+<ds:datastoreItem xmlns:ds="http://schemas.openxmlformats.org/officeDocument/2006/customXml" ds:itemID="{17B1E799-50FD-4172-907A-89997C945616}">
   <ds:schemaRefs>
     <ds:schemaRef ds:uri="http://schemas.openxmlformats.org/officeDocument/2006/bibliography"/>
   </ds:schemaRefs>

</xml_diff>